<commit_message>
Protoklle und Projekplanung Vorlagen hinzugefügt, Zeit
31.07.2025 - Gabriel Deiac
</commit_message>
<xml_diff>
--- a/Besprechungsprotokoll/TechnologieMeeting_31_07.docx
+++ b/Besprechungsprotokoll/TechnologieMeeting_31_07.docx
@@ -69,7 +69,18 @@
         <w:t>Teilnehmer:</w:t>
       </w:r>
       <w:r>
-        <w:t xml:space="preserve"> Gabriel Deiac, Julian Halbmayr, Michael Maurer</w:t>
+        <w:t xml:space="preserve"> Gabriel Deiac, Julian </w:t>
+      </w:r>
+      <w:proofErr w:type="spellStart"/>
+      <w:r>
+        <w:t>Halbmayr</w:t>
+      </w:r>
+      <w:proofErr w:type="spellEnd"/>
+      <w:r>
+        <w:t xml:space="preserve">, </w:t>
+      </w:r>
+      <w:r>
+        <w:t>Andreas Schatz</w:t>
       </w:r>
     </w:p>
     <w:p/>
@@ -88,25 +99,61 @@
     </w:p>
     <w:p>
       <w:r>
-        <w:t>Design?</w:t>
+        <w:t>Das Design ist in Ordnung. Mögliche Änderung wäre das man die Headerzeile verkleinert. Ablauf des Workflows später dann mit Herrn Maurer besprechen (Zählerseite). Das Datenbankdesign war Ok. Kleine Änderungen sind aber noch notwendig, weil getestet werden muss, ob es keine Redundanzen gibt. Diesbezüglich sollen Datenbank Einträge mit dem jetzigen Entwurf erstellt werden. Externer Code sollte in einem Kommentar als Quelle angegeben werden, trotzdem sollte man den Code aber verstehen.</w:t>
       </w:r>
     </w:p>
     <w:p>
-      <w:r>
-        <w:t>Datenbank?</w:t>
+      <w:pPr>
+        <w:pStyle w:val="berschrift1"/>
+      </w:pPr>
+      <w:r>
+        <w:t>Technologie und Umgebung</w:t>
       </w:r>
     </w:p>
     <w:p>
+      <w:r>
+        <w:t xml:space="preserve">Die </w:t>
+      </w:r>
       <w:proofErr w:type="spellStart"/>
       <w:r>
-        <w:t>Chatgpt</w:t>
+        <w:t>WebApp</w:t>
       </w:r>
       <w:proofErr w:type="spellEnd"/>
       <w:r>
-        <w:t xml:space="preserve"> Regelung genaue Meinung / externen </w:t>
-      </w:r>
-      <w:r>
-        <w:t>Code?</w:t>
+        <w:t xml:space="preserve"> wird eine All-in-</w:t>
+      </w:r>
+      <w:proofErr w:type="spellStart"/>
+      <w:r>
+        <w:t>One</w:t>
+      </w:r>
+      <w:proofErr w:type="spellEnd"/>
+      <w:r>
+        <w:t xml:space="preserve"> Lösung werden. </w:t>
+      </w:r>
+      <w:proofErr w:type="spellStart"/>
+      <w:r>
+        <w:t>D.h</w:t>
+      </w:r>
+      <w:proofErr w:type="spellEnd"/>
+      <w:r>
+        <w:t xml:space="preserve"> Business Logik, Frontend und Daten</w:t>
+      </w:r>
+      <w:r>
+        <w:t xml:space="preserve">bank wird in einem Projekt erstellt, weil es sonst zu kompliziert mit der Wartung des einzelnen Systems wird. </w:t>
+      </w:r>
+      <w:r>
+        <w:t xml:space="preserve">Bezüglich der Datenbank soll </w:t>
+      </w:r>
+      <w:proofErr w:type="spellStart"/>
+      <w:r>
+        <w:t>MariaDB</w:t>
+      </w:r>
+      <w:proofErr w:type="spellEnd"/>
+      <w:r>
+        <w:t xml:space="preserve"> benutzt werden</w:t>
+      </w:r>
+      <w:r>
+        <w:t>, weil SQLite nicht performant ist und nur für kleine Speicher benutzt wird. Als Framework ist keine Vorgabe vorhanden. Eine Recherche ist daher notwendig mit welchem Framework gearbeitet wird. Diese Recherche wird in der Diplomarbeit Dokumentation angegeben.</w:t>
       </w:r>
     </w:p>
     <w:p>
@@ -114,68 +161,54 @@
         <w:pStyle w:val="berschrift1"/>
       </w:pPr>
       <w:r>
-        <w:t>Technologie und Umgebung</w:t>
+        <w:t>Aufgaben Verteilung / ABA Portal</w:t>
       </w:r>
     </w:p>
     <w:p>
       <w:r>
-        <w:t>Backend / Frontend Trennung</w:t>
-      </w:r>
-      <w:r>
-        <w:t xml:space="preserve"> (API oder AOI)</w:t>
-      </w:r>
-      <w:r>
-        <w:t>?</w:t>
+        <w:t>Datenmigration bleibt im ABA-</w:t>
+      </w:r>
+      <w:proofErr w:type="spellStart"/>
+      <w:r>
+        <w:t>Protal</w:t>
+      </w:r>
+      <w:proofErr w:type="spellEnd"/>
+      <w:r>
+        <w:t xml:space="preserve"> bestehen, weil man damit den Import der Daten über CSV-Datei machen könnte. Kontakt Person Michael Maurer wird im September hinzugefügt. Genereller Aufbau war in Ordnung, jedoch müssen die Meilensteine überarbeitet werden.</w:t>
       </w:r>
     </w:p>
     <w:p>
-      <w:r>
-        <w:t xml:space="preserve">Datenbank Art welche (Maurer bevorzugt </w:t>
+      <w:pPr>
+        <w:pStyle w:val="berschrift1"/>
+      </w:pPr>
+      <w:r>
+        <w:t xml:space="preserve">Stundenaufzeichnung mit </w:t>
       </w:r>
       <w:proofErr w:type="spellStart"/>
       <w:r>
-        <w:t>MariaDB</w:t>
+        <w:t>OpenProject</w:t>
       </w:r>
       <w:proofErr w:type="spellEnd"/>
-      <w:r>
-        <w:t xml:space="preserve"> -&gt; SQLite vielleicht besser)?</w:t>
-      </w:r>
     </w:p>
     <w:p>
       <w:r>
-        <w:t>Welches Framework wird benutzt (</w:t>
+        <w:t xml:space="preserve">Wir werden vom Herrn Prof Schatz ein Projekt in </w:t>
       </w:r>
       <w:proofErr w:type="spellStart"/>
       <w:r>
-        <w:t>zB</w:t>
+        <w:t>OpenProject</w:t>
       </w:r>
       <w:proofErr w:type="spellEnd"/>
       <w:r>
-        <w:t xml:space="preserve">: C# normale </w:t>
+        <w:t xml:space="preserve"> angelegt bekommen und voraussichtlich bis Anfang September die Zugangsdaten erhalten. Bis dahin soll weiter mit den Vorlagen der Schule gearbeitet werden. Nach dem Umstieg auf </w:t>
       </w:r>
       <w:proofErr w:type="spellStart"/>
       <w:r>
-        <w:t>WebApp</w:t>
+        <w:t>OpenProject</w:t>
       </w:r>
       <w:proofErr w:type="spellEnd"/>
       <w:r>
-        <w:t xml:space="preserve">, MVC, </w:t>
-      </w:r>
-      <w:proofErr w:type="spellStart"/>
-      <w:r>
-        <w:t>Balzor</w:t>
-      </w:r>
-      <w:proofErr w:type="spellEnd"/>
-      <w:r>
-        <w:t xml:space="preserve"> Sever, </w:t>
-      </w:r>
-      <w:proofErr w:type="spellStart"/>
-      <w:r>
-        <w:t>Blazor</w:t>
-      </w:r>
-      <w:proofErr w:type="spellEnd"/>
-      <w:r>
-        <w:t xml:space="preserve"> Client)?</w:t>
+        <w:t xml:space="preserve"> können diese Vorlagen verworfen werden.</w:t>
       </w:r>
     </w:p>
     <w:p>
@@ -183,62 +216,17 @@
         <w:pStyle w:val="berschrift1"/>
       </w:pPr>
       <w:r>
-        <w:t>Aufgaben Verteilung / ABA Portal</w:t>
+        <w:t>Projektdokumentation</w:t>
       </w:r>
     </w:p>
     <w:p>
       <w:r>
-        <w:t>Aba Portal ändern bezüglich D</w:t>
-      </w:r>
-      <w:r>
-        <w:t>atenmigration.</w:t>
+        <w:t>Für den Zeitraum August liegt der Fokus auf der Projektplanung. Die Projektplanung umfasst Meilensteine, Pflichtenheft, Arbeitspaket Definition, Gantt-Diagramm, Lösungsentwurf und Business-Logis Entwurf.</w:t>
       </w:r>
     </w:p>
     <w:p>
       <w:r>
-        <w:t>Kontakt Person Maurer hinzufügen als Auftragsteller.</w:t>
-      </w:r>
-    </w:p>
-    <w:p>
-      <w:r>
-        <w:t>Generell ABA beurteilen (</w:t>
-      </w:r>
-      <w:proofErr w:type="spellStart"/>
-      <w:r>
-        <w:t>Haidler</w:t>
-      </w:r>
-      <w:proofErr w:type="spellEnd"/>
-      <w:r>
-        <w:t xml:space="preserve"> sagt ist ok)</w:t>
-      </w:r>
-      <w:r>
-        <w:t>.</w:t>
-      </w:r>
-    </w:p>
-    <w:p>
-      <w:pPr>
-        <w:pStyle w:val="berschrift1"/>
-      </w:pPr>
-      <w:r>
-        <w:t>Stundenaufzeichnung mit Firma online und Stundenaufzeichnung mit Excel?</w:t>
-      </w:r>
-    </w:p>
-    <w:p>
-      <w:r>
-        <w:t>Wie genau wird das über der Software gehen?</w:t>
-      </w:r>
-    </w:p>
-    <w:p>
-      <w:r>
-        <w:t xml:space="preserve">Müssen wir noch die Aufzeichnung vom </w:t>
-      </w:r>
-      <w:proofErr w:type="spellStart"/>
-      <w:r>
-        <w:t>Haidler</w:t>
-      </w:r>
-      <w:proofErr w:type="spellEnd"/>
-      <w:r>
-        <w:t xml:space="preserve"> weiterführen (Excel)?</w:t>
+        <w:br w:type="page"/>
       </w:r>
     </w:p>
     <w:tbl>
@@ -281,6 +269,7 @@
               <w:rPr>
                 <w:b/>
               </w:rPr>
+              <w:lastRenderedPageBreak/>
               <w:t>Nächste Schritte</w:t>
             </w:r>
           </w:p>
@@ -393,6 +382,9 @@
             <w:pPr>
               <w:pStyle w:val="ZelleHaupttext10pt"/>
             </w:pPr>
+            <w:r>
+              <w:t>Meilensteine überarbeiten</w:t>
+            </w:r>
           </w:p>
         </w:tc>
         <w:tc>
@@ -409,6 +401,9 @@
             <w:pPr>
               <w:pStyle w:val="ZelleHaupttext8pt"/>
             </w:pPr>
+            <w:r>
+              <w:t>Julian</w:t>
+            </w:r>
           </w:p>
         </w:tc>
         <w:tc>
@@ -425,6 +420,9 @@
             <w:pPr>
               <w:pStyle w:val="ZelleHaupttext8pt"/>
             </w:pPr>
+            <w:r>
+              <w:t>01.08.2025</w:t>
+            </w:r>
           </w:p>
         </w:tc>
         <w:tc>
@@ -441,6 +439,9 @@
             <w:pPr>
               <w:pStyle w:val="ZelleHaupttext8pt"/>
             </w:pPr>
+            <w:r>
+              <w:t>Prof. Schatz</w:t>
+            </w:r>
           </w:p>
         </w:tc>
       </w:tr>
@@ -459,6 +460,9 @@
             <w:pPr>
               <w:pStyle w:val="ZelleHaupttext10pt"/>
             </w:pPr>
+            <w:r>
+              <w:t>Arbeitspakete definieren</w:t>
+            </w:r>
           </w:p>
         </w:tc>
         <w:tc>
@@ -475,6 +479,9 @@
             <w:pPr>
               <w:pStyle w:val="ZelleHaupttext8pt"/>
             </w:pPr>
+            <w:r>
+              <w:t>Gabriel</w:t>
+            </w:r>
           </w:p>
         </w:tc>
         <w:tc>
@@ -491,6 +498,9 @@
             <w:pPr>
               <w:pStyle w:val="ZelleHaupttext8pt"/>
             </w:pPr>
+            <w:r>
+              <w:t>09.08.2025</w:t>
+            </w:r>
           </w:p>
         </w:tc>
         <w:tc>
@@ -507,6 +517,9 @@
             <w:pPr>
               <w:pStyle w:val="ZelleHaupttext8pt"/>
             </w:pPr>
+            <w:r>
+              <w:t>Julian</w:t>
+            </w:r>
           </w:p>
         </w:tc>
       </w:tr>
@@ -528,6 +541,12 @@
                 <w:lang w:val="de-AT"/>
               </w:rPr>
             </w:pPr>
+            <w:r>
+              <w:rPr>
+                <w:lang w:val="de-AT"/>
+              </w:rPr>
+              <w:t>Pflichtenheft erstellen</w:t>
+            </w:r>
           </w:p>
         </w:tc>
         <w:tc>
@@ -544,6 +563,9 @@
             <w:pPr>
               <w:pStyle w:val="ZelleHaupttext8pt"/>
             </w:pPr>
+            <w:r>
+              <w:t>Julian</w:t>
+            </w:r>
           </w:p>
         </w:tc>
         <w:tc>
@@ -560,6 +582,9 @@
             <w:pPr>
               <w:pStyle w:val="ZelleHaupttext8pt"/>
             </w:pPr>
+            <w:r>
+              <w:t>09.08.2025</w:t>
+            </w:r>
           </w:p>
         </w:tc>
         <w:tc>
@@ -576,6 +601,9 @@
             <w:pPr>
               <w:pStyle w:val="ZelleHaupttext8pt"/>
             </w:pPr>
+            <w:r>
+              <w:t>Prof. Schatz</w:t>
+            </w:r>
           </w:p>
         </w:tc>
       </w:tr>
@@ -594,6 +622,9 @@
             <w:pPr>
               <w:pStyle w:val="ZelleHaupttext10pt"/>
             </w:pPr>
+            <w:r>
+              <w:t>Gantt-Diagramm erstellen</w:t>
+            </w:r>
           </w:p>
         </w:tc>
         <w:tc>
@@ -610,6 +641,9 @@
             <w:pPr>
               <w:pStyle w:val="ZelleHaupttext8pt"/>
             </w:pPr>
+            <w:r>
+              <w:t>Gabriel</w:t>
+            </w:r>
           </w:p>
         </w:tc>
         <w:tc>
@@ -626,6 +660,9 @@
             <w:pPr>
               <w:pStyle w:val="ZelleHaupttext8pt"/>
             </w:pPr>
+            <w:r>
+              <w:t>16.08.2025</w:t>
+            </w:r>
           </w:p>
         </w:tc>
         <w:tc>
@@ -642,6 +679,9 @@
             <w:pPr>
               <w:pStyle w:val="ZelleHaupttext8pt"/>
             </w:pPr>
+            <w:r>
+              <w:t>Julian</w:t>
+            </w:r>
           </w:p>
         </w:tc>
       </w:tr>
@@ -660,6 +700,9 @@
             <w:pPr>
               <w:pStyle w:val="ZelleHaupttext10pt"/>
             </w:pPr>
+            <w:r>
+              <w:t xml:space="preserve">Lösungsentwurf </w:t>
+            </w:r>
           </w:p>
         </w:tc>
         <w:tc>
@@ -676,6 +719,9 @@
             <w:pPr>
               <w:pStyle w:val="ZelleHaupttext8pt"/>
             </w:pPr>
+            <w:r>
+              <w:t>Julian</w:t>
+            </w:r>
           </w:p>
         </w:tc>
         <w:tc>
@@ -692,6 +738,9 @@
             <w:pPr>
               <w:pStyle w:val="ZelleHaupttext8pt"/>
             </w:pPr>
+            <w:r>
+              <w:t>23.08.2025</w:t>
+            </w:r>
           </w:p>
         </w:tc>
         <w:tc>
@@ -708,6 +757,9 @@
             <w:pPr>
               <w:pStyle w:val="ZelleHaupttext8pt"/>
             </w:pPr>
+            <w:r>
+              <w:t>Prof. Schatz</w:t>
+            </w:r>
           </w:p>
         </w:tc>
       </w:tr>
@@ -726,6 +778,9 @@
             <w:pPr>
               <w:pStyle w:val="ZelleHaupttext10pt"/>
             </w:pPr>
+            <w:r>
+              <w:t>Business-Logik Entwurf</w:t>
+            </w:r>
           </w:p>
         </w:tc>
         <w:tc>
@@ -742,6 +797,9 @@
             <w:pPr>
               <w:pStyle w:val="ZelleHaupttext8pt"/>
             </w:pPr>
+            <w:r>
+              <w:t>Gabriel</w:t>
+            </w:r>
           </w:p>
         </w:tc>
         <w:tc>
@@ -758,6 +816,9 @@
             <w:pPr>
               <w:pStyle w:val="ZelleHaupttext8pt"/>
             </w:pPr>
+            <w:r>
+              <w:t>23.08.2025</w:t>
+            </w:r>
           </w:p>
         </w:tc>
         <w:tc>
@@ -774,6 +835,165 @@
             <w:pPr>
               <w:pStyle w:val="ZelleHaupttext8pt"/>
             </w:pPr>
+            <w:r>
+              <w:t>Prof. Schatz</w:t>
+            </w:r>
+          </w:p>
+        </w:tc>
+      </w:tr>
+      <w:tr>
+        <w:tc>
+          <w:tcPr>
+            <w:tcW w:w="4579" w:type="dxa"/>
+            <w:tcBorders>
+              <w:top w:val="single" w:sz="4" w:space="0" w:color="auto"/>
+              <w:left w:val="single" w:sz="4" w:space="0" w:color="auto"/>
+              <w:bottom w:val="single" w:sz="4" w:space="0" w:color="auto"/>
+              <w:right w:val="single" w:sz="4" w:space="0" w:color="auto"/>
+            </w:tcBorders>
+          </w:tcPr>
+          <w:p>
+            <w:pPr>
+              <w:pStyle w:val="ZelleHaupttext10pt"/>
+            </w:pPr>
+            <w:r>
+              <w:t>SQL Test Daten erstellen</w:t>
+            </w:r>
+          </w:p>
+        </w:tc>
+        <w:tc>
+          <w:tcPr>
+            <w:tcW w:w="1512" w:type="dxa"/>
+            <w:tcBorders>
+              <w:top w:val="single" w:sz="4" w:space="0" w:color="auto"/>
+              <w:left w:val="single" w:sz="4" w:space="0" w:color="auto"/>
+              <w:bottom w:val="single" w:sz="4" w:space="0" w:color="auto"/>
+              <w:right w:val="single" w:sz="4" w:space="0" w:color="auto"/>
+            </w:tcBorders>
+          </w:tcPr>
+          <w:p>
+            <w:pPr>
+              <w:pStyle w:val="ZelleHaupttext8pt"/>
+            </w:pPr>
+            <w:r>
+              <w:t>Gabriel</w:t>
+            </w:r>
+          </w:p>
+        </w:tc>
+        <w:tc>
+          <w:tcPr>
+            <w:tcW w:w="1507" w:type="dxa"/>
+            <w:tcBorders>
+              <w:top w:val="single" w:sz="4" w:space="0" w:color="auto"/>
+              <w:left w:val="single" w:sz="4" w:space="0" w:color="auto"/>
+              <w:bottom w:val="single" w:sz="4" w:space="0" w:color="auto"/>
+              <w:right w:val="single" w:sz="4" w:space="0" w:color="auto"/>
+            </w:tcBorders>
+          </w:tcPr>
+          <w:p>
+            <w:pPr>
+              <w:pStyle w:val="ZelleHaupttext8pt"/>
+            </w:pPr>
+            <w:r>
+              <w:t>31.07.2025</w:t>
+            </w:r>
+          </w:p>
+        </w:tc>
+        <w:tc>
+          <w:tcPr>
+            <w:tcW w:w="1474" w:type="dxa"/>
+            <w:tcBorders>
+              <w:top w:val="single" w:sz="4" w:space="0" w:color="auto"/>
+              <w:left w:val="single" w:sz="4" w:space="0" w:color="auto"/>
+              <w:bottom w:val="single" w:sz="4" w:space="0" w:color="auto"/>
+              <w:right w:val="single" w:sz="4" w:space="0" w:color="auto"/>
+            </w:tcBorders>
+          </w:tcPr>
+          <w:p>
+            <w:pPr>
+              <w:pStyle w:val="ZelleHaupttext8pt"/>
+            </w:pPr>
+            <w:r>
+              <w:t>Julian</w:t>
+            </w:r>
+          </w:p>
+        </w:tc>
+      </w:tr>
+      <w:tr>
+        <w:tc>
+          <w:tcPr>
+            <w:tcW w:w="4579" w:type="dxa"/>
+            <w:tcBorders>
+              <w:top w:val="single" w:sz="4" w:space="0" w:color="auto"/>
+              <w:left w:val="single" w:sz="4" w:space="0" w:color="auto"/>
+              <w:bottom w:val="single" w:sz="4" w:space="0" w:color="auto"/>
+              <w:right w:val="single" w:sz="4" w:space="0" w:color="auto"/>
+            </w:tcBorders>
+          </w:tcPr>
+          <w:p>
+            <w:pPr>
+              <w:pStyle w:val="ZelleHaupttext10pt"/>
+            </w:pPr>
+            <w:r>
+              <w:t>Framework Recherche</w:t>
+            </w:r>
+          </w:p>
+        </w:tc>
+        <w:tc>
+          <w:tcPr>
+            <w:tcW w:w="1512" w:type="dxa"/>
+            <w:tcBorders>
+              <w:top w:val="single" w:sz="4" w:space="0" w:color="auto"/>
+              <w:left w:val="single" w:sz="4" w:space="0" w:color="auto"/>
+              <w:bottom w:val="single" w:sz="4" w:space="0" w:color="auto"/>
+              <w:right w:val="single" w:sz="4" w:space="0" w:color="auto"/>
+            </w:tcBorders>
+          </w:tcPr>
+          <w:p>
+            <w:pPr>
+              <w:pStyle w:val="ZelleHaupttext8pt"/>
+            </w:pPr>
+            <w:r>
+              <w:t>Julian Gabriel</w:t>
+            </w:r>
+          </w:p>
+        </w:tc>
+        <w:tc>
+          <w:tcPr>
+            <w:tcW w:w="1507" w:type="dxa"/>
+            <w:tcBorders>
+              <w:top w:val="single" w:sz="4" w:space="0" w:color="auto"/>
+              <w:left w:val="single" w:sz="4" w:space="0" w:color="auto"/>
+              <w:bottom w:val="single" w:sz="4" w:space="0" w:color="auto"/>
+              <w:right w:val="single" w:sz="4" w:space="0" w:color="auto"/>
+            </w:tcBorders>
+          </w:tcPr>
+          <w:p>
+            <w:pPr>
+              <w:pStyle w:val="ZelleHaupttext8pt"/>
+            </w:pPr>
+            <w:r>
+              <w:t>30.08.2025</w:t>
+            </w:r>
+          </w:p>
+        </w:tc>
+        <w:tc>
+          <w:tcPr>
+            <w:tcW w:w="1474" w:type="dxa"/>
+            <w:tcBorders>
+              <w:top w:val="single" w:sz="4" w:space="0" w:color="auto"/>
+              <w:left w:val="single" w:sz="4" w:space="0" w:color="auto"/>
+              <w:bottom w:val="single" w:sz="4" w:space="0" w:color="auto"/>
+              <w:right w:val="single" w:sz="4" w:space="0" w:color="auto"/>
+            </w:tcBorders>
+          </w:tcPr>
+          <w:p>
+            <w:pPr>
+              <w:pStyle w:val="ZelleHaupttext8pt"/>
+            </w:pPr>
+            <w:r>
+              <w:t>-</w:t>
+            </w:r>
           </w:p>
         </w:tc>
       </w:tr>
@@ -1856,12 +2076,9 @@
 </file>
 
 <file path=customXml/item1.xml><?xml version="1.0" encoding="utf-8"?>
-<?mso-contentType ?>
-<FormTemplates xmlns="http://schemas.microsoft.com/sharepoint/v3/contenttype/forms">
-  <Display>DocumentLibraryForm</Display>
-  <Edit>DocumentLibraryForm</Edit>
-  <New>DocumentLibraryForm</New>
-</FormTemplates>
+<p:properties xmlns:p="http://schemas.microsoft.com/office/2006/metadata/properties" xmlns:xsi="http://www.w3.org/2001/XMLSchema-instance" xmlns:pc="http://schemas.microsoft.com/office/infopath/2007/PartnerControls">
+  <documentManagement/>
+</p:properties>
 </file>
 
 <file path=customXml/item2.xml><?xml version="1.0" encoding="utf-8"?>
@@ -2009,15 +2226,19 @@
 </file>
 
 <file path=customXml/item3.xml><?xml version="1.0" encoding="utf-8"?>
-<p:properties xmlns:p="http://schemas.microsoft.com/office/2006/metadata/properties" xmlns:xsi="http://www.w3.org/2001/XMLSchema-instance" xmlns:pc="http://schemas.microsoft.com/office/infopath/2007/PartnerControls">
-  <documentManagement/>
-</p:properties>
+<?mso-contentType ?>
+<FormTemplates xmlns="http://schemas.microsoft.com/sharepoint/v3/contenttype/forms">
+  <Display>DocumentLibraryForm</Display>
+  <Edit>DocumentLibraryForm</Edit>
+  <New>DocumentLibraryForm</New>
+</FormTemplates>
 </file>
 
 <file path=customXml/itemProps1.xml><?xml version="1.0" encoding="utf-8"?>
-<ds:datastoreItem xmlns:ds="http://schemas.openxmlformats.org/officeDocument/2006/customXml" ds:itemID="{8B60FB07-BA14-4B87-9D2D-633773C22111}">
+<ds:datastoreItem xmlns:ds="http://schemas.openxmlformats.org/officeDocument/2006/customXml" ds:itemID="{7B71E5EF-1AA4-41B1-8F0D-79B9FB89D287}">
   <ds:schemaRefs>
-    <ds:schemaRef ds:uri="http://schemas.microsoft.com/sharepoint/v3/contenttype/forms"/>
+    <ds:schemaRef ds:uri="http://schemas.microsoft.com/office/2006/metadata/properties"/>
+    <ds:schemaRef ds:uri="http://schemas.microsoft.com/office/infopath/2007/PartnerControls"/>
   </ds:schemaRefs>
 </ds:datastoreItem>
 </file>
@@ -2041,10 +2262,9 @@
 </file>
 
 <file path=customXml/itemProps3.xml><?xml version="1.0" encoding="utf-8"?>
-<ds:datastoreItem xmlns:ds="http://schemas.openxmlformats.org/officeDocument/2006/customXml" ds:itemID="{7B71E5EF-1AA4-41B1-8F0D-79B9FB89D287}">
+<ds:datastoreItem xmlns:ds="http://schemas.openxmlformats.org/officeDocument/2006/customXml" ds:itemID="{8B60FB07-BA14-4B87-9D2D-633773C22111}">
   <ds:schemaRefs>
-    <ds:schemaRef ds:uri="http://schemas.microsoft.com/office/2006/metadata/properties"/>
-    <ds:schemaRef ds:uri="http://schemas.microsoft.com/office/infopath/2007/PartnerControls"/>
+    <ds:schemaRef ds:uri="http://schemas.microsoft.com/sharepoint/v3/contenttype/forms"/>
   </ds:schemaRefs>
 </ds:datastoreItem>
 </file>
</xml_diff>